<commit_message>
API Calls and Program Phases
</commit_message>
<xml_diff>
--- a/Raporti - NI.docx
+++ b/Raporti - NI.docx
@@ -239,7 +239,15 @@
         <w:ind w:left="360" w:right="360"/>
       </w:pPr>
       <w:r>
-        <w:t xml:space="preserve">Kemi saktësisht dy burime të të dhënave, njëri që është nxjerrë me ndihmesën e Steam </w:t>
+        <w:t xml:space="preserve">Kemi saktësisht dy burime të të dhënave, njëri që është nxjerrë me ndihmesën e </w:t>
+      </w:r>
+      <w:proofErr w:type="spellStart"/>
+      <w:r>
+        <w:t>Steam</w:t>
+      </w:r>
+      <w:proofErr w:type="spellEnd"/>
+      <w:r>
+        <w:t xml:space="preserve"> </w:t>
       </w:r>
       <w:proofErr w:type="spellStart"/>
       <w:r>
@@ -856,6 +864,7 @@
           <w:id w:val="1139840281"/>
           <w:citation/>
         </w:sdtPr>
+        <w:sdtEndPr/>
         <w:sdtContent>
           <w:r>
             <w:fldChar w:fldCharType="begin"/>
@@ -925,6 +934,7 @@
           <w:id w:val="127663800"/>
           <w:citation/>
         </w:sdtPr>
+        <w:sdtEndPr/>
         <w:sdtContent>
           <w:r>
             <w:fldChar w:fldCharType="begin"/>
@@ -1416,6 +1426,7 @@
           <w:id w:val="-2125527915"/>
           <w:citation/>
         </w:sdtPr>
+        <w:sdtEndPr/>
         <w:sdtContent>
           <w:r>
             <w:fldChar w:fldCharType="begin"/>
@@ -4255,7 +4266,55 @@
           <w:i/>
           <w:iCs/>
         </w:rPr>
-        <w:t xml:space="preserve">gold, gold_per_min, xp_per_min, kills, deaths, assists, denies, </w:t>
+        <w:t xml:space="preserve">gold, gold_per_min, xp_per_min, kills, </w:t>
+      </w:r>
+      <w:proofErr w:type="spellStart"/>
+      <w:r>
+        <w:rPr>
+          <w:i/>
+          <w:iCs/>
+        </w:rPr>
+        <w:t>deaths</w:t>
+      </w:r>
+      <w:proofErr w:type="spellEnd"/>
+      <w:r>
+        <w:rPr>
+          <w:i/>
+          <w:iCs/>
+        </w:rPr>
+        <w:t xml:space="preserve">, </w:t>
+      </w:r>
+      <w:proofErr w:type="spellStart"/>
+      <w:r>
+        <w:rPr>
+          <w:i/>
+          <w:iCs/>
+        </w:rPr>
+        <w:t>assists</w:t>
+      </w:r>
+      <w:proofErr w:type="spellEnd"/>
+      <w:r>
+        <w:rPr>
+          <w:i/>
+          <w:iCs/>
+        </w:rPr>
+        <w:t xml:space="preserve">, </w:t>
+      </w:r>
+      <w:proofErr w:type="spellStart"/>
+      <w:r>
+        <w:rPr>
+          <w:i/>
+          <w:iCs/>
+        </w:rPr>
+        <w:t>denies</w:t>
+      </w:r>
+      <w:proofErr w:type="spellEnd"/>
+      <w:r>
+        <w:rPr>
+          <w:i/>
+          <w:iCs/>
+        </w:rPr>
+        <w:t xml:space="preserve">, </w:t>
       </w:r>
       <w:proofErr w:type="spellStart"/>
       <w:r>
@@ -16908,13 +16967,8 @@
               </w:rPr>
               <w:t>radiant_</w:t>
             </w:r>
-            <w:r>
-              <w:rPr>
-                <w:color w:val="538135" w:themeColor="accent6" w:themeShade="BF"/>
-                <w:shd w:val="clear" w:color="auto" w:fill="FFFFFF"/>
-              </w:rPr>
-              <w:t>ë</w:t>
-            </w:r>
+            <w:bookmarkStart w:id="25" w:name="_GoBack"/>
+            <w:bookmarkEnd w:id="25"/>
             <w:r>
               <w:rPr>
                 <w:color w:val="538135" w:themeColor="accent6" w:themeShade="BF"/>
@@ -17171,14 +17225,14 @@
       <w:pPr>
         <w:pStyle w:val="Caption"/>
       </w:pPr>
-      <w:bookmarkStart w:id="25" w:name="_Toc23843289"/>
-      <w:bookmarkStart w:id="26" w:name="_Toc23843318"/>
-      <w:bookmarkStart w:id="27" w:name="_Toc23844095"/>
+      <w:bookmarkStart w:id="26" w:name="_Toc23843289"/>
+      <w:bookmarkStart w:id="27" w:name="_Toc23843318"/>
+      <w:bookmarkStart w:id="28" w:name="_Toc23844095"/>
     </w:p>
     <w:p/>
-    <w:bookmarkEnd w:id="25"/>
     <w:bookmarkEnd w:id="26"/>
     <w:bookmarkEnd w:id="27"/>
+    <w:bookmarkEnd w:id="28"/>
     <w:p>
       <w:pPr>
         <w:pStyle w:val="Heading2"/>
@@ -17544,7 +17598,7 @@
               <w:spacing w:line="360" w:lineRule="auto"/>
               <w:jc w:val="left"/>
             </w:pPr>
-            <w:bookmarkStart w:id="28" w:name="_Hlk23929558"/>
+            <w:bookmarkStart w:id="29" w:name="_Hlk23929558"/>
             <w:r>
               <w:t>Parametrat</w:t>
             </w:r>
@@ -17942,7 +17996,7 @@
           </w:p>
         </w:tc>
       </w:tr>
-      <w:bookmarkEnd w:id="28"/>
+      <w:bookmarkEnd w:id="29"/>
       <w:tr>
         <w:tc>
           <w:tcPr>
@@ -17955,6 +18009,7 @@
               <w:jc w:val="left"/>
             </w:pPr>
             <w:r>
+              <w:lastRenderedPageBreak/>
               <w:t>Përshkrimi</w:t>
             </w:r>
           </w:p>
@@ -18402,8 +18457,6 @@
       <w:pPr>
         <w:jc w:val="left"/>
       </w:pPr>
-      <w:bookmarkStart w:id="29" w:name="_GoBack"/>
-      <w:bookmarkEnd w:id="29"/>
     </w:p>
     <w:sectPr>
       <w:headerReference w:type="default" r:id="rId56"/>
@@ -24164,7 +24217,7 @@
 </file>
 
 <file path=customXml/itemProps1.xml><?xml version="1.0" encoding="utf-8"?>
-<ds:datastoreItem xmlns:ds="http://schemas.openxmlformats.org/officeDocument/2006/customXml" ds:itemID="{8A9059A7-B387-45AB-B9FD-174EFCA3E070}">
+<ds:datastoreItem xmlns:ds="http://schemas.openxmlformats.org/officeDocument/2006/customXml" ds:itemID="{7C43E356-84E3-4BFC-A972-BED0B8D600F8}">
   <ds:schemaRefs>
     <ds:schemaRef ds:uri="http://schemas.openxmlformats.org/officeDocument/2006/bibliography"/>
   </ds:schemaRefs>

</xml_diff>